<commit_message>
feat Add rendering in document's headers and footers
</commit_message>
<xml_diff>
--- a/src/test/resources/example.docx
+++ b/src/test/resources/example.docx
@@ -159,6 +159,8 @@
         </w:rPr>
         <w:t>{% for name in names %}</w:t>
       </w:r>
+      <w:bookmarkStart w:id="0" w:name="_GoBack"/>
+      <w:bookmarkEnd w:id="0"/>
     </w:p>
     <w:p>
       <w:pPr>
@@ -2068,8 +2070,6 @@
         </w:rPr>
         <w:t>Table</w:t>
       </w:r>
-      <w:bookmarkStart w:id="0" w:name="_GoBack"/>
-      <w:bookmarkEnd w:id="0"/>
       <w:r>
         <w:rPr>
           <w:lang w:val="en-GB"/>
@@ -2662,12 +2662,8 @@
       </w:pPr>
     </w:p>
     <w:sectPr>
-      <w:headerReference w:type="even" r:id="rId7"/>
-      <w:headerReference w:type="default" r:id="rId8"/>
-      <w:footerReference w:type="even" r:id="rId9"/>
-      <w:footerReference w:type="default" r:id="rId10"/>
-      <w:headerReference w:type="first" r:id="rId11"/>
-      <w:footerReference w:type="first" r:id="rId12"/>
+      <w:headerReference w:type="default" r:id="rId7"/>
+      <w:footerReference w:type="default" r:id="rId8"/>
       <w:pgSz w:w="12240" w:h="15840"/>
       <w:pgMar w:top="1417" w:right="1417" w:bottom="1417" w:left="1417" w:header="708" w:footer="708" w:gutter="0"/>
       <w:cols w:space="708"/>
@@ -2707,27 +2703,70 @@
   <w:p>
     <w:pPr>
       <w:pStyle w:val="Pieddepage"/>
+      <w:tabs>
+        <w:tab w:val="clear" w:pos="4703"/>
+        <w:tab w:val="clear" w:pos="9406"/>
+        <w:tab w:val="left" w:pos="1350"/>
+      </w:tabs>
+      <w:rPr>
+        <w:b/>
+        <w:i/>
+      </w:rPr>
     </w:pPr>
-  </w:p>
-</w:ftr>
-</file>
-
-<file path=word/footer2.xml><?xml version="1.0" encoding="utf-8"?>
-<w:ftr xmlns:wpc="http://schemas.microsoft.com/office/word/2010/wordprocessingCanvas" xmlns:mc="http://schemas.openxmlformats.org/markup-compatibility/2006" xmlns:o="urn:schemas-microsoft-com:office:office" xmlns:r="http://schemas.openxmlformats.org/officeDocument/2006/relationships" xmlns:m="http://schemas.openxmlformats.org/officeDocument/2006/math" xmlns:v="urn:schemas-microsoft-com:vml" xmlns:wp14="http://schemas.microsoft.com/office/word/2010/wordprocessingDrawing" xmlns:wp="http://schemas.openxmlformats.org/drawingml/2006/wordprocessingDrawing" xmlns:w10="urn:schemas-microsoft-com:office:word" xmlns:w="http://schemas.openxmlformats.org/wordprocessingml/2006/main" xmlns:w14="http://schemas.microsoft.com/office/word/2010/wordml" xmlns:w15="http://schemas.microsoft.com/office/word/2012/wordml" xmlns:wpg="http://schemas.microsoft.com/office/word/2010/wordprocessingGroup" xmlns:wpi="http://schemas.microsoft.com/office/word/2010/wordprocessingInk" xmlns:wne="http://schemas.microsoft.com/office/word/2006/wordml" xmlns:wps="http://schemas.microsoft.com/office/word/2010/wordprocessingShape" mc:Ignorable="w14 w15 wp14">
-  <w:p>
-    <w:pPr>
-      <w:pStyle w:val="Pieddepage"/>
-    </w:pPr>
-  </w:p>
-</w:ftr>
-</file>
-
-<file path=word/footer3.xml><?xml version="1.0" encoding="utf-8"?>
-<w:ftr xmlns:wpc="http://schemas.microsoft.com/office/word/2010/wordprocessingCanvas" xmlns:mc="http://schemas.openxmlformats.org/markup-compatibility/2006" xmlns:o="urn:schemas-microsoft-com:office:office" xmlns:r="http://schemas.openxmlformats.org/officeDocument/2006/relationships" xmlns:m="http://schemas.openxmlformats.org/officeDocument/2006/math" xmlns:v="urn:schemas-microsoft-com:vml" xmlns:wp14="http://schemas.microsoft.com/office/word/2010/wordprocessingDrawing" xmlns:wp="http://schemas.openxmlformats.org/drawingml/2006/wordprocessingDrawing" xmlns:w10="urn:schemas-microsoft-com:office:word" xmlns:w="http://schemas.openxmlformats.org/wordprocessingml/2006/main" xmlns:w14="http://schemas.microsoft.com/office/word/2010/wordml" xmlns:w15="http://schemas.microsoft.com/office/word/2012/wordml" xmlns:wpg="http://schemas.microsoft.com/office/word/2010/wordprocessingGroup" xmlns:wpi="http://schemas.microsoft.com/office/word/2010/wordprocessingInk" xmlns:wne="http://schemas.microsoft.com/office/word/2006/wordml" xmlns:wps="http://schemas.microsoft.com/office/word/2010/wordprocessingShape" mc:Ignorable="w14 w15 wp14">
-  <w:p>
-    <w:pPr>
-      <w:pStyle w:val="Pieddepage"/>
-    </w:pPr>
+    <w:r>
+      <w:rPr>
+        <w:b/>
+        <w:i/>
+        <w:lang w:val="en-GB"/>
+      </w:rPr>
+      <w:t>{</w:t>
+    </w:r>
+    <w:proofErr w:type="gramStart"/>
+    <w:r>
+      <w:rPr>
+        <w:b/>
+        <w:i/>
+        <w:lang w:val="en-GB"/>
+      </w:rPr>
+      <w:t xml:space="preserve">{ </w:t>
+    </w:r>
+    <w:proofErr w:type="spellStart"/>
+    <w:r>
+      <w:rPr>
+        <w:b/>
+        <w:i/>
+        <w:lang w:val="en-GB"/>
+      </w:rPr>
+      <w:t>aujd</w:t>
+    </w:r>
+    <w:proofErr w:type="spellEnd"/>
+    <w:proofErr w:type="gramEnd"/>
+    <w:r>
+      <w:rPr>
+        <w:b/>
+        <w:i/>
+        <w:lang w:val="en-GB"/>
+      </w:rPr>
+      <w:t xml:space="preserve"> | date(« d MMM </w:t>
+    </w:r>
+    <w:proofErr w:type="spellStart"/>
+    <w:r>
+      <w:rPr>
+        <w:b/>
+        <w:i/>
+        <w:lang w:val="en-GB"/>
+      </w:rPr>
+      <w:t>yy</w:t>
+    </w:r>
+    <w:proofErr w:type="spellEnd"/>
+    <w:r>
+      <w:rPr>
+        <w:b/>
+        <w:i/>
+        <w:lang w:val="en-GB"/>
+      </w:rPr>
+      <w:t> ») }}</w:t>
+    </w:r>
   </w:p>
 </w:ftr>
 </file>
@@ -2762,27 +2801,66 @@
   <w:p>
     <w:pPr>
       <w:pStyle w:val="En-tte"/>
+      <w:jc w:val="right"/>
+      <w:rPr>
+        <w:b/>
+        <w:i/>
+      </w:rPr>
     </w:pPr>
-  </w:p>
-</w:hdr>
-</file>
-
-<file path=word/header2.xml><?xml version="1.0" encoding="utf-8"?>
-<w:hdr xmlns:wpc="http://schemas.microsoft.com/office/word/2010/wordprocessingCanvas" xmlns:mc="http://schemas.openxmlformats.org/markup-compatibility/2006" xmlns:o="urn:schemas-microsoft-com:office:office" xmlns:r="http://schemas.openxmlformats.org/officeDocument/2006/relationships" xmlns:m="http://schemas.openxmlformats.org/officeDocument/2006/math" xmlns:v="urn:schemas-microsoft-com:vml" xmlns:wp14="http://schemas.microsoft.com/office/word/2010/wordprocessingDrawing" xmlns:wp="http://schemas.openxmlformats.org/drawingml/2006/wordprocessingDrawing" xmlns:w10="urn:schemas-microsoft-com:office:word" xmlns:w="http://schemas.openxmlformats.org/wordprocessingml/2006/main" xmlns:w14="http://schemas.microsoft.com/office/word/2010/wordml" xmlns:w15="http://schemas.microsoft.com/office/word/2012/wordml" xmlns:wpg="http://schemas.microsoft.com/office/word/2010/wordprocessingGroup" xmlns:wpi="http://schemas.microsoft.com/office/word/2010/wordprocessingInk" xmlns:wne="http://schemas.microsoft.com/office/word/2006/wordml" xmlns:wps="http://schemas.microsoft.com/office/word/2010/wordprocessingShape" mc:Ignorable="w14 w15 wp14">
-  <w:p>
-    <w:pPr>
-      <w:pStyle w:val="En-tte"/>
-    </w:pPr>
-  </w:p>
-</w:hdr>
-</file>
-
-<file path=word/header3.xml><?xml version="1.0" encoding="utf-8"?>
-<w:hdr xmlns:wpc="http://schemas.microsoft.com/office/word/2010/wordprocessingCanvas" xmlns:mc="http://schemas.openxmlformats.org/markup-compatibility/2006" xmlns:o="urn:schemas-microsoft-com:office:office" xmlns:r="http://schemas.openxmlformats.org/officeDocument/2006/relationships" xmlns:m="http://schemas.openxmlformats.org/officeDocument/2006/math" xmlns:v="urn:schemas-microsoft-com:vml" xmlns:wp14="http://schemas.microsoft.com/office/word/2010/wordprocessingDrawing" xmlns:wp="http://schemas.openxmlformats.org/drawingml/2006/wordprocessingDrawing" xmlns:w10="urn:schemas-microsoft-com:office:word" xmlns:w="http://schemas.openxmlformats.org/wordprocessingml/2006/main" xmlns:w14="http://schemas.microsoft.com/office/word/2010/wordml" xmlns:w15="http://schemas.microsoft.com/office/word/2012/wordml" xmlns:wpg="http://schemas.microsoft.com/office/word/2010/wordprocessingGroup" xmlns:wpi="http://schemas.microsoft.com/office/word/2010/wordprocessingInk" xmlns:wne="http://schemas.microsoft.com/office/word/2006/wordml" xmlns:wps="http://schemas.microsoft.com/office/word/2010/wordprocessingShape" mc:Ignorable="w14 w15 wp14">
-  <w:p>
-    <w:pPr>
-      <w:pStyle w:val="En-tte"/>
-    </w:pPr>
+    <w:r>
+      <w:rPr>
+        <w:b/>
+        <w:i/>
+        <w:lang w:val="en-GB"/>
+      </w:rPr>
+      <w:t>{</w:t>
+    </w:r>
+    <w:proofErr w:type="gramStart"/>
+    <w:r>
+      <w:rPr>
+        <w:b/>
+        <w:i/>
+        <w:lang w:val="en-GB"/>
+      </w:rPr>
+      <w:t xml:space="preserve">{ </w:t>
+    </w:r>
+    <w:proofErr w:type="spellStart"/>
+    <w:r>
+      <w:rPr>
+        <w:b/>
+        <w:i/>
+        <w:lang w:val="en-GB"/>
+      </w:rPr>
+      <w:t>aujd</w:t>
+    </w:r>
+    <w:proofErr w:type="spellEnd"/>
+    <w:proofErr w:type="gramEnd"/>
+    <w:r>
+      <w:rPr>
+        <w:b/>
+        <w:i/>
+        <w:lang w:val="en-GB"/>
+      </w:rPr>
+      <w:t xml:space="preserve"> | date(« d MMM </w:t>
+    </w:r>
+    <w:proofErr w:type="spellStart"/>
+    <w:r>
+      <w:rPr>
+        <w:b/>
+        <w:i/>
+        <w:lang w:val="en-GB"/>
+      </w:rPr>
+      <w:t>yy</w:t>
+    </w:r>
+    <w:proofErr w:type="spellEnd"/>
+    <w:r>
+      <w:rPr>
+        <w:b/>
+        <w:i/>
+        <w:lang w:val="en-GB"/>
+      </w:rPr>
+      <w:t> ») }}</w:t>
+    </w:r>
   </w:p>
 </w:hdr>
 </file>

</xml_diff>

<commit_message>
feat Add support for Word Core properties modification and custom properties
</commit_message>
<xml_diff>
--- a/src/test/resources/example.docx
+++ b/src/test/resources/example.docx
@@ -159,8 +159,6 @@
         </w:rPr>
         <w:t>{% for name in names %}</w:t>
       </w:r>
-      <w:bookmarkStart w:id="0" w:name="_GoBack"/>
-      <w:bookmarkEnd w:id="0"/>
     </w:p>
     <w:p>
       <w:pPr>
@@ -1193,14 +1191,12 @@
         </w:rPr>
         <w:t xml:space="preserve">Common Pebble filters can be </w:t>
       </w:r>
-      <w:proofErr w:type="gramStart"/>
-      <w:r>
-        <w:rPr>
-          <w:lang w:val="en-GB"/>
-        </w:rPr>
-        <w:t>used :</w:t>
-      </w:r>
-      <w:proofErr w:type="gramEnd"/>
+      <w:r>
+        <w:rPr>
+          <w:lang w:val="en-GB"/>
+        </w:rPr>
+        <w:t>used:</w:t>
+      </w:r>
       <w:r>
         <w:rPr>
           <w:lang w:val="en-GB"/>
@@ -2656,14 +2652,421 @@
     </w:p>
     <w:p>
       <w:pPr>
-        <w:rPr>
-          <w:lang w:val="en-GB"/>
-        </w:rPr>
-      </w:pPr>
+        <w:pStyle w:val="Titre1"/>
+        <w:rPr>
+          <w:lang w:val="en-GB"/>
+        </w:rPr>
+      </w:pPr>
+      <w:r>
+        <w:rPr>
+          <w:lang w:val="en-GB"/>
+        </w:rPr>
+        <w:t>Properties</w:t>
+      </w:r>
+      <w:r>
+        <w:rPr>
+          <w:lang w:val="en-GB"/>
+        </w:rPr>
+        <w:t>:</w:t>
+      </w:r>
+    </w:p>
+    <w:p>
+      <w:pPr>
+        <w:rPr>
+          <w:lang w:val="en-GB"/>
+        </w:rPr>
+      </w:pPr>
+      <w:r>
+        <w:rPr>
+          <w:lang w:val="en-GB"/>
+        </w:rPr>
+        <w:t>Customs properties:</w:t>
+      </w:r>
+    </w:p>
+    <w:p>
+      <w:pPr>
+        <w:rPr>
+          <w:lang w:val="en-GB"/>
+        </w:rPr>
+      </w:pPr>
+      <w:r>
+        <w:rPr>
+          <w:lang w:val="en-GB"/>
+        </w:rPr>
+        <w:t xml:space="preserve">_PROPERTY_TEST: </w:t>
+      </w:r>
+      <w:r>
+        <w:rPr>
+          <w:lang w:val="en-GB"/>
+        </w:rPr>
+        <w:fldChar w:fldCharType="begin"/>
+      </w:r>
+      <w:r>
+        <w:rPr>
+          <w:lang w:val="en-GB"/>
+        </w:rPr>
+        <w:instrText xml:space="preserve"> DOCPROPERTY _PROPERTY_TEST \* MERGEFORMAT </w:instrText>
+      </w:r>
+      <w:r>
+        <w:rPr>
+          <w:lang w:val="en-GB"/>
+        </w:rPr>
+        <w:fldChar w:fldCharType="separate"/>
+      </w:r>
+      <w:r>
+        <w:rPr>
+          <w:lang w:val="en-GB"/>
+        </w:rPr>
+        <w:t>UNSET</w:t>
+      </w:r>
+      <w:r>
+        <w:rPr>
+          <w:lang w:val="en-GB"/>
+        </w:rPr>
+        <w:fldChar w:fldCharType="end"/>
+      </w:r>
+    </w:p>
+    <w:p>
+      <w:pPr>
+        <w:rPr>
+          <w:lang w:val="en-GB"/>
+        </w:rPr>
+      </w:pPr>
+    </w:p>
+    <w:p>
+      <w:pPr>
+        <w:rPr>
+          <w:lang w:val="en-GB"/>
+        </w:rPr>
+      </w:pPr>
+    </w:p>
+    <w:p>
+      <w:pPr>
+        <w:pStyle w:val="Titre1"/>
+        <w:rPr>
+          <w:lang w:val="en-GB"/>
+        </w:rPr>
+      </w:pPr>
+      <w:r>
+        <w:rPr>
+          <w:lang w:val="en-GB"/>
+        </w:rPr>
+        <w:t>Special test cases:</w:t>
+      </w:r>
+    </w:p>
+    <w:p>
+      <w:pPr>
+        <w:rPr>
+          <w:lang w:val="en-GB"/>
+        </w:rPr>
+      </w:pPr>
+    </w:p>
+    <w:p>
+      <w:pPr>
+        <w:rPr>
+          <w:lang w:val="en-GB"/>
+        </w:rPr>
+      </w:pPr>
+      <w:proofErr w:type="gramStart"/>
+      <w:r>
+        <w:rPr>
+          <w:lang w:val="en-GB"/>
+        </w:rPr>
+        <w:t>Name[</w:t>
+      </w:r>
+      <w:proofErr w:type="gramEnd"/>
+      <w:r>
+        <w:rPr>
+          <w:lang w:val="en-GB"/>
+        </w:rPr>
+        <w:t>0] is {{name</w:t>
+      </w:r>
+      <w:r>
+        <w:rPr>
+          <w:lang w:val="en-GB"/>
+        </w:rPr>
+        <w:t>s</w:t>
+      </w:r>
+      <w:r>
+        <w:rPr>
+          <w:lang w:val="en-GB"/>
+        </w:rPr>
+        <w:t>[0]}}.</w:t>
+      </w:r>
+    </w:p>
+    <w:p>
+      <w:pPr>
+        <w:rPr>
+          <w:lang w:val="fr-FR"/>
+        </w:rPr>
+      </w:pPr>
+      <w:r>
+        <w:rPr>
+          <w:lang w:val="fr-FR"/>
+        </w:rPr>
+        <w:t xml:space="preserve">{% if </w:t>
+      </w:r>
+      <w:proofErr w:type="spellStart"/>
+      <w:proofErr w:type="gramStart"/>
+      <w:r>
+        <w:rPr>
+          <w:lang w:val="fr-FR"/>
+        </w:rPr>
+        <w:t>names</w:t>
+      </w:r>
+      <w:proofErr w:type="spellEnd"/>
+      <w:r>
+        <w:rPr>
+          <w:lang w:val="fr-FR"/>
+        </w:rPr>
+        <w:t>[</w:t>
+      </w:r>
+      <w:proofErr w:type="gramEnd"/>
+      <w:r>
+        <w:rPr>
+          <w:lang w:val="fr-FR"/>
+        </w:rPr>
+        <w:t xml:space="preserve">0] == </w:t>
+      </w:r>
+      <w:r>
+        <w:rPr>
+          <w:lang w:val="fr-FR"/>
+        </w:rPr>
+        <w:t>«</w:t>
+      </w:r>
+      <w:proofErr w:type="spellStart"/>
+      <w:r>
+        <w:rPr>
+          <w:lang w:val="en-GB"/>
+        </w:rPr>
+        <w:t>Nal</w:t>
+      </w:r>
+      <w:proofErr w:type="spellEnd"/>
+      <w:r>
+        <w:rPr>
+          <w:lang w:val="en-GB"/>
+        </w:rPr>
+        <w:t xml:space="preserve"> AYA</w:t>
+      </w:r>
+      <w:r>
+        <w:rPr>
+          <w:lang w:val="fr-FR"/>
+        </w:rPr>
+        <w:t>»</w:t>
+      </w:r>
+      <w:r>
+        <w:rPr>
+          <w:lang w:val="fr-FR"/>
+        </w:rPr>
+        <w:t xml:space="preserve"> </w:t>
+      </w:r>
+      <w:r>
+        <w:rPr>
+          <w:lang w:val="fr-FR"/>
+        </w:rPr>
+        <w:t>%}</w:t>
+      </w:r>
+    </w:p>
+    <w:p>
+      <w:pPr>
+        <w:rPr>
+          <w:lang w:val="fr-FR"/>
+        </w:rPr>
+      </w:pPr>
+      <w:bookmarkStart w:id="0" w:name="_GoBack"/>
+      <w:proofErr w:type="spellStart"/>
+      <w:r>
+        <w:rPr>
+          <w:lang w:val="fr-FR"/>
+        </w:rPr>
+        <w:t>Conditional</w:t>
+      </w:r>
+      <w:proofErr w:type="spellEnd"/>
+      <w:r>
+        <w:rPr>
+          <w:lang w:val="fr-FR"/>
+        </w:rPr>
+        <w:t xml:space="preserve"> </w:t>
+      </w:r>
+      <w:proofErr w:type="spellStart"/>
+      <w:r>
+        <w:rPr>
+          <w:lang w:val="fr-FR"/>
+        </w:rPr>
+        <w:t>with</w:t>
+      </w:r>
+      <w:proofErr w:type="spellEnd"/>
+      <w:r>
+        <w:rPr>
+          <w:lang w:val="fr-FR"/>
+        </w:rPr>
+        <w:t xml:space="preserve"> French </w:t>
+      </w:r>
+      <w:proofErr w:type="spellStart"/>
+      <w:r>
+        <w:rPr>
+          <w:lang w:val="fr-FR"/>
+        </w:rPr>
+        <w:t>delimiter</w:t>
+      </w:r>
+      <w:proofErr w:type="spellEnd"/>
+      <w:r>
+        <w:rPr>
+          <w:lang w:val="fr-FR"/>
+        </w:rPr>
+        <w:t>.</w:t>
+      </w:r>
+      <w:bookmarkEnd w:id="0"/>
+    </w:p>
+    <w:p>
+      <w:pPr>
+        <w:rPr>
+          <w:lang w:val="fr-FR"/>
+        </w:rPr>
+      </w:pPr>
+      <w:r>
+        <w:rPr>
+          <w:lang w:val="fr-FR"/>
+        </w:rPr>
+        <w:t>{%</w:t>
+      </w:r>
+      <w:proofErr w:type="spellStart"/>
+      <w:r>
+        <w:rPr>
+          <w:lang w:val="fr-FR"/>
+        </w:rPr>
+        <w:t>endif</w:t>
+      </w:r>
+      <w:proofErr w:type="spellEnd"/>
+      <w:r>
+        <w:rPr>
+          <w:lang w:val="fr-FR"/>
+        </w:rPr>
+        <w:t>%}</w:t>
+      </w:r>
+    </w:p>
+    <w:p>
+      <w:pPr>
+        <w:rPr>
+          <w:lang w:val="en-GB"/>
+        </w:rPr>
+      </w:pPr>
+      <w:r>
+        <w:rPr>
+          <w:lang w:val="en-GB"/>
+        </w:rPr>
+        <w:t xml:space="preserve">{% if </w:t>
+      </w:r>
+      <w:proofErr w:type="gramStart"/>
+      <w:r>
+        <w:rPr>
+          <w:lang w:val="en-GB"/>
+        </w:rPr>
+        <w:t>names[</w:t>
+      </w:r>
+      <w:proofErr w:type="gramEnd"/>
+      <w:r>
+        <w:rPr>
+          <w:lang w:val="en-GB"/>
+        </w:rPr>
+        <w:t xml:space="preserve">0] </w:t>
+      </w:r>
+      <w:r>
+        <w:rPr>
+          <w:lang w:val="en-GB"/>
+        </w:rPr>
+        <w:t>!</w:t>
+      </w:r>
+      <w:r>
+        <w:rPr>
+          <w:lang w:val="en-GB"/>
+        </w:rPr>
+        <w:t>= “</w:t>
+      </w:r>
+      <w:proofErr w:type="spellStart"/>
+      <w:r>
+        <w:rPr>
+          <w:lang w:val="en-GB"/>
+        </w:rPr>
+        <w:t>Nal</w:t>
+      </w:r>
+      <w:proofErr w:type="spellEnd"/>
+      <w:r>
+        <w:rPr>
+          <w:lang w:val="en-GB"/>
+        </w:rPr>
+        <w:t xml:space="preserve"> AYA</w:t>
+      </w:r>
+      <w:r>
+        <w:rPr>
+          <w:lang w:val="en-GB"/>
+        </w:rPr>
+        <w:t>”</w:t>
+      </w:r>
+      <w:r>
+        <w:rPr>
+          <w:lang w:val="en-GB"/>
+        </w:rPr>
+        <w:t xml:space="preserve"> </w:t>
+      </w:r>
+      <w:r>
+        <w:rPr>
+          <w:lang w:val="en-GB"/>
+        </w:rPr>
+        <w:t>%}</w:t>
+      </w:r>
+    </w:p>
+    <w:p>
+      <w:pPr>
+        <w:rPr>
+          <w:lang w:val="en-GB"/>
+        </w:rPr>
+      </w:pPr>
+      <w:r>
+        <w:rPr>
+          <w:lang w:val="en-GB"/>
+        </w:rPr>
+        <w:t>Conditional with English delimiter.</w:t>
+      </w:r>
+    </w:p>
+    <w:p>
+      <w:pPr>
+        <w:rPr>
+          <w:lang w:val="en-GB"/>
+        </w:rPr>
+      </w:pPr>
+      <w:r>
+        <w:rPr>
+          <w:lang w:val="en-GB"/>
+        </w:rPr>
+        <w:t>{%</w:t>
+      </w:r>
+      <w:proofErr w:type="spellStart"/>
+      <w:proofErr w:type="gramStart"/>
+      <w:r>
+        <w:rPr>
+          <w:lang w:val="en-GB"/>
+        </w:rPr>
+        <w:t>endif</w:t>
+      </w:r>
+      <w:proofErr w:type="spellEnd"/>
+      <w:r>
+        <w:rPr>
+          <w:lang w:val="en-GB"/>
+        </w:rPr>
+        <w:t>%</w:t>
+      </w:r>
+      <w:proofErr w:type="gramEnd"/>
+      <w:r>
+        <w:rPr>
+          <w:lang w:val="en-GB"/>
+        </w:rPr>
+        <w:t>}</w:t>
+      </w:r>
     </w:p>
     <w:sectPr>
-      <w:headerReference w:type="default" r:id="rId7"/>
-      <w:footerReference w:type="default" r:id="rId8"/>
+      <w:headerReference w:type="default" r:id="rId8"/>
+      <w:footerReference w:type="default" r:id="rId9"/>
       <w:pgSz w:w="12240" w:h="15840"/>
       <w:pgMar w:top="1417" w:right="1417" w:bottom="1417" w:left="1417" w:header="708" w:footer="708" w:gutter="0"/>
       <w:cols w:space="708"/>
@@ -4146,6 +4549,16 @@
       <w:szCs w:val="26"/>
     </w:rPr>
   </w:style>
+  <w:style w:type="character" w:styleId="Textedelespacerserv">
+    <w:name w:val="Placeholder Text"/>
+    <w:basedOn w:val="Policepardfaut"/>
+    <w:uiPriority w:val="99"/>
+    <w:semiHidden/>
+    <w:rsid w:val="00546A54"/>
+    <w:rPr>
+      <w:color w:val="808080"/>
+    </w:rPr>
+  </w:style>
 </w:styles>
 </file>
 
@@ -4408,4 +4821,16 @@
     </a:ext>
   </a:extLst>
 </a:theme>
+</file>
+
+<file path=customXml/item1.xml><?xml version="1.0" encoding="utf-8"?>
+<b:Sources xmlns:b="http://schemas.openxmlformats.org/officeDocument/2006/bibliography" xmlns="http://schemas.openxmlformats.org/officeDocument/2006/bibliography" SelectedStyle="\APASixthEditionOfficeOnline.xsl" StyleName="APA" Version="6"/>
+</file>
+
+<file path=customXml/itemProps1.xml><?xml version="1.0" encoding="utf-8"?>
+<ds:datastoreItem xmlns:ds="http://schemas.openxmlformats.org/officeDocument/2006/customXml" ds:itemID="{42049059-D1AA-4262-97F3-3905692AA980}">
+  <ds:schemaRefs>
+    <ds:schemaRef ds:uri="http://schemas.openxmlformats.org/officeDocument/2006/bibliography"/>
+  </ds:schemaRefs>
+</ds:datastoreItem>
 </file>
</xml_diff>